<commit_message>
Added label inside ss node for our TZ
</commit_message>
<xml_diff>
--- a/Tz_butchenko.docx
+++ b/Tz_butchenko.docx
@@ -7509,23 +7509,13 @@
                 <w:szCs w:val="24"/>
               </w:rPr>
             </w:pPr>
-            <w:proofErr w:type="spellStart"/>
             <w:r>
               <w:rPr>
                 <w:rFonts w:cs="Times New Roman"/>
                 <w:szCs w:val="24"/>
                 <w:lang w:val="en-US"/>
               </w:rPr>
-              <w:t>Граф</w:t>
-            </w:r>
-            <w:proofErr w:type="spellEnd"/>
-            <w:r>
-              <w:rPr>
-                <w:rFonts w:cs="Times New Roman"/>
-                <w:szCs w:val="24"/>
-                <w:lang w:val="en-US"/>
-              </w:rPr>
-              <w:t xml:space="preserve"> </w:t>
+              <w:t xml:space="preserve">Граф </w:t>
             </w:r>
             <w:r>
               <w:rPr>
@@ -7734,25 +7724,7 @@
                 <w:szCs w:val="24"/>
                 <w:lang w:val="en-US"/>
               </w:rPr>
-              <w:t>CBG-</w:t>
-            </w:r>
-            <w:proofErr w:type="spellStart"/>
-            <w:r>
-              <w:rPr>
-                <w:rFonts w:cs="Times New Roman"/>
-                <w:szCs w:val="24"/>
-                <w:lang w:val="en-US"/>
-              </w:rPr>
-              <w:t>Узел</w:t>
-            </w:r>
-            <w:proofErr w:type="spellEnd"/>
-            <w:r>
-              <w:rPr>
-                <w:rFonts w:cs="Times New Roman"/>
-                <w:szCs w:val="24"/>
-                <w:lang w:val="en-US"/>
-              </w:rPr>
-              <w:t xml:space="preserve"> (Change Background)</w:t>
+              <w:t>CBG-Узел (Change Background)</w:t>
             </w:r>
           </w:p>
         </w:tc>
@@ -7826,25 +7798,7 @@
                 <w:szCs w:val="24"/>
                 <w:lang w:val="en-US"/>
               </w:rPr>
-              <w:t>CD-</w:t>
-            </w:r>
-            <w:proofErr w:type="spellStart"/>
-            <w:r>
-              <w:rPr>
-                <w:rFonts w:cs="Times New Roman"/>
-                <w:szCs w:val="24"/>
-                <w:lang w:val="en-US"/>
-              </w:rPr>
-              <w:t>Узел</w:t>
-            </w:r>
-            <w:proofErr w:type="spellEnd"/>
-            <w:r>
-              <w:rPr>
-                <w:rFonts w:cs="Times New Roman"/>
-                <w:szCs w:val="24"/>
-                <w:lang w:val="en-US"/>
-              </w:rPr>
-              <w:t xml:space="preserve"> (Change Dialog)</w:t>
+              <w:t>CD-Узел (Change Dialog)</w:t>
             </w:r>
           </w:p>
         </w:tc>
@@ -8179,25 +8133,7 @@
                 <w:szCs w:val="24"/>
                 <w:lang w:val="en-US"/>
               </w:rPr>
-              <w:t>HC-</w:t>
-            </w:r>
-            <w:proofErr w:type="spellStart"/>
-            <w:r>
-              <w:rPr>
-                <w:rFonts w:cs="Times New Roman"/>
-                <w:szCs w:val="24"/>
-                <w:lang w:val="en-US"/>
-              </w:rPr>
-              <w:t>Узел</w:t>
-            </w:r>
-            <w:proofErr w:type="spellEnd"/>
-            <w:r>
-              <w:rPr>
-                <w:rFonts w:cs="Times New Roman"/>
-                <w:szCs w:val="24"/>
-                <w:lang w:val="en-US"/>
-              </w:rPr>
-              <w:t xml:space="preserve"> (Hide Character)</w:t>
+              <w:t>HC-Узел (Hide Character)</w:t>
             </w:r>
           </w:p>
         </w:tc>
@@ -8257,25 +8193,7 @@
                 <w:szCs w:val="24"/>
                 <w:lang w:val="en-US"/>
               </w:rPr>
-              <w:t>SS-</w:t>
-            </w:r>
-            <w:proofErr w:type="spellStart"/>
-            <w:r>
-              <w:rPr>
-                <w:rFonts w:cs="Times New Roman"/>
-                <w:szCs w:val="24"/>
-                <w:lang w:val="en-US"/>
-              </w:rPr>
-              <w:t>Узел</w:t>
-            </w:r>
-            <w:proofErr w:type="spellEnd"/>
-            <w:r>
-              <w:rPr>
-                <w:rFonts w:cs="Times New Roman"/>
-                <w:szCs w:val="24"/>
-                <w:lang w:val="en-US"/>
-              </w:rPr>
-              <w:t xml:space="preserve"> (Start Scene)</w:t>
+              <w:t>SS-Узел (Start Scene)</w:t>
             </w:r>
           </w:p>
         </w:tc>
@@ -8643,25 +8561,7 @@
                 <w:szCs w:val="24"/>
                 <w:lang w:val="en-US"/>
               </w:rPr>
-              <w:t>CLK-</w:t>
-            </w:r>
-            <w:proofErr w:type="spellStart"/>
-            <w:r>
-              <w:rPr>
-                <w:rFonts w:cs="Times New Roman"/>
-                <w:szCs w:val="24"/>
-                <w:lang w:val="en-US"/>
-              </w:rPr>
-              <w:t>Переход</w:t>
-            </w:r>
-            <w:proofErr w:type="spellEnd"/>
-            <w:r>
-              <w:rPr>
-                <w:rFonts w:cs="Times New Roman"/>
-                <w:szCs w:val="24"/>
-                <w:lang w:val="en-US"/>
-              </w:rPr>
-              <w:t xml:space="preserve"> (Click)</w:t>
+              <w:t>CLK-Переход (Click)</w:t>
             </w:r>
           </w:p>
         </w:tc>
@@ -8886,7 +8786,6 @@
         </w:rPr>
       </w:pPr>
       <w:bookmarkStart w:id="7" w:name="_Toc94899745"/>
-      <w:proofErr w:type="spellStart"/>
       <w:r>
         <w:rPr>
           <w:rFonts w:cs="Times New Roman"/>
@@ -8895,98 +8794,9 @@
           <w:szCs w:val="24"/>
           <w:lang w:val="en-US"/>
         </w:rPr>
-        <w:t>Наименование</w:t>
-      </w:r>
-      <w:proofErr w:type="spellEnd"/>
-      <w:r>
-        <w:rPr>
-          <w:rFonts w:cs="Times New Roman"/>
-          <w:b/>
-          <w:bCs/>
-          <w:szCs w:val="24"/>
-          <w:lang w:val="en-US"/>
-        </w:rPr>
-        <w:t xml:space="preserve"> </w:t>
-      </w:r>
-      <w:proofErr w:type="spellStart"/>
-      <w:r>
-        <w:rPr>
-          <w:rFonts w:cs="Times New Roman"/>
-          <w:b/>
-          <w:bCs/>
-          <w:szCs w:val="24"/>
-          <w:lang w:val="en-US"/>
-        </w:rPr>
-        <w:t>программы</w:t>
-      </w:r>
-      <w:proofErr w:type="spellEnd"/>
-      <w:r>
-        <w:rPr>
-          <w:rFonts w:cs="Times New Roman"/>
-          <w:b/>
-          <w:bCs/>
-          <w:szCs w:val="24"/>
-          <w:lang w:val="en-US"/>
-        </w:rPr>
-        <w:t xml:space="preserve"> </w:t>
-      </w:r>
-      <w:proofErr w:type="spellStart"/>
-      <w:r>
-        <w:rPr>
-          <w:rFonts w:cs="Times New Roman"/>
-          <w:b/>
-          <w:bCs/>
-          <w:szCs w:val="24"/>
-          <w:lang w:val="en-US"/>
-        </w:rPr>
-        <w:t>на</w:t>
-      </w:r>
-      <w:proofErr w:type="spellEnd"/>
-      <w:r>
-        <w:rPr>
-          <w:rFonts w:cs="Times New Roman"/>
-          <w:b/>
-          <w:bCs/>
-          <w:szCs w:val="24"/>
-          <w:lang w:val="en-US"/>
-        </w:rPr>
-        <w:t xml:space="preserve"> </w:t>
-      </w:r>
-      <w:proofErr w:type="spellStart"/>
-      <w:r>
-        <w:rPr>
-          <w:rFonts w:cs="Times New Roman"/>
-          <w:b/>
-          <w:bCs/>
-          <w:szCs w:val="24"/>
-          <w:lang w:val="en-US"/>
-        </w:rPr>
-        <w:t>английском</w:t>
-      </w:r>
-      <w:proofErr w:type="spellEnd"/>
-      <w:r>
-        <w:rPr>
-          <w:rFonts w:cs="Times New Roman"/>
-          <w:b/>
-          <w:bCs/>
-          <w:szCs w:val="24"/>
-          <w:lang w:val="en-US"/>
-        </w:rPr>
-        <w:t xml:space="preserve"> </w:t>
-      </w:r>
-      <w:proofErr w:type="spellStart"/>
-      <w:r>
-        <w:rPr>
-          <w:rFonts w:cs="Times New Roman"/>
-          <w:b/>
-          <w:bCs/>
-          <w:szCs w:val="24"/>
-          <w:lang w:val="en-US"/>
-        </w:rPr>
-        <w:t>языке</w:t>
+        <w:t>Наименование программы на английском языке</w:t>
       </w:r>
       <w:bookmarkEnd w:id="7"/>
-      <w:proofErr w:type="spellEnd"/>
     </w:p>
     <w:p>
       <w:pPr>
@@ -13429,6 +13239,47 @@
           <w:rFonts w:cs="Times New Roman"/>
           <w:szCs w:val="24"/>
         </w:rPr>
+        <w:t xml:space="preserve">Наличие </w:t>
+      </w:r>
+      <w:r>
+        <w:rPr>
+          <w:rFonts w:cs="Times New Roman"/>
+          <w:szCs w:val="24"/>
+        </w:rPr>
+        <w:t>текстового поля внутри узла</w:t>
+      </w:r>
+      <w:r>
+        <w:rPr>
+          <w:rFonts w:cs="Times New Roman"/>
+          <w:szCs w:val="24"/>
+        </w:rPr>
+        <w:t xml:space="preserve"> для названия сцены</w:t>
+      </w:r>
+      <w:r>
+        <w:rPr>
+          <w:rFonts w:cs="Times New Roman"/>
+          <w:szCs w:val="24"/>
+        </w:rPr>
+        <w:t>.</w:t>
+      </w:r>
+    </w:p>
+    <w:p>
+      <w:pPr>
+        <w:pStyle w:val="ListParagraph"/>
+        <w:numPr>
+          <w:ilvl w:val="4"/>
+          <w:numId w:val="13"/>
+        </w:numPr>
+        <w:rPr>
+          <w:rFonts w:cs="Times New Roman"/>
+          <w:szCs w:val="24"/>
+        </w:rPr>
+      </w:pPr>
+      <w:r>
+        <w:rPr>
+          <w:rFonts w:cs="Times New Roman"/>
+          <w:szCs w:val="24"/>
+        </w:rPr>
         <w:t>Наличие области входа в верхней левой части узла.</w:t>
       </w:r>
     </w:p>
@@ -13554,6 +13405,7 @@
           <w:bCs/>
           <w:szCs w:val="24"/>
         </w:rPr>
+        <w:lastRenderedPageBreak/>
         <w:t>Требования к организации выходных данных</w:t>
       </w:r>
       <w:bookmarkEnd w:id="37"/>
@@ -13573,7 +13425,6 @@
           <w:rFonts w:cs="Times New Roman"/>
           <w:szCs w:val="24"/>
         </w:rPr>
-        <w:lastRenderedPageBreak/>
         <w:t>Выходные данные отображаются с помощью графического интерфейса приложения – изображения, текст, звуки.</w:t>
       </w:r>
       <w:bookmarkStart w:id="38" w:name="_Toc482734421"/>
@@ -15390,77 +15241,13 @@
           <w:lang w:val="en-US"/>
         </w:rPr>
       </w:pPr>
-      <w:proofErr w:type="spellStart"/>
       <w:r>
         <w:rPr>
           <w:rFonts w:cs="Times New Roman"/>
           <w:szCs w:val="24"/>
           <w:lang w:val="en-US"/>
         </w:rPr>
-        <w:t>Не</w:t>
-      </w:r>
-      <w:proofErr w:type="spellEnd"/>
-      <w:r>
-        <w:rPr>
-          <w:rFonts w:cs="Times New Roman"/>
-          <w:szCs w:val="24"/>
-          <w:lang w:val="en-US"/>
-        </w:rPr>
-        <w:t xml:space="preserve"> </w:t>
-      </w:r>
-      <w:proofErr w:type="spellStart"/>
-      <w:r>
-        <w:rPr>
-          <w:rFonts w:cs="Times New Roman"/>
-          <w:szCs w:val="24"/>
-          <w:lang w:val="en-US"/>
-        </w:rPr>
-        <w:t>требует</w:t>
-      </w:r>
-      <w:proofErr w:type="spellEnd"/>
-      <w:r>
-        <w:rPr>
-          <w:rFonts w:cs="Times New Roman"/>
-          <w:szCs w:val="24"/>
-          <w:lang w:val="en-US"/>
-        </w:rPr>
-        <w:t xml:space="preserve"> </w:t>
-      </w:r>
-      <w:proofErr w:type="spellStart"/>
-      <w:r>
-        <w:rPr>
-          <w:rFonts w:cs="Times New Roman"/>
-          <w:szCs w:val="24"/>
-          <w:lang w:val="en-US"/>
-        </w:rPr>
-        <w:t>навыков</w:t>
-      </w:r>
-      <w:proofErr w:type="spellEnd"/>
-      <w:r>
-        <w:rPr>
-          <w:rFonts w:cs="Times New Roman"/>
-          <w:szCs w:val="24"/>
-          <w:lang w:val="en-US"/>
-        </w:rPr>
-        <w:t xml:space="preserve"> </w:t>
-      </w:r>
-      <w:proofErr w:type="spellStart"/>
-      <w:r>
-        <w:rPr>
-          <w:rFonts w:cs="Times New Roman"/>
-          <w:szCs w:val="24"/>
-          <w:lang w:val="en-US"/>
-        </w:rPr>
-        <w:t>программирования</w:t>
-      </w:r>
-      <w:proofErr w:type="spellEnd"/>
-      <w:r>
-        <w:rPr>
-          <w:rFonts w:cs="Times New Roman"/>
-          <w:szCs w:val="24"/>
-          <w:lang w:val="en-US"/>
-        </w:rPr>
-        <w:t>.</w:t>
+        <w:t>Не требует навыков программирования.</w:t>
       </w:r>
     </w:p>
     <w:p>
@@ -16829,7 +16616,6 @@
         </w:rPr>
       </w:pPr>
       <w:bookmarkStart w:id="67" w:name="_Toc94899780"/>
-      <w:proofErr w:type="spellStart"/>
       <w:r>
         <w:rPr>
           <w:rFonts w:cs="Times New Roman"/>
@@ -16838,54 +16624,9 @@
           <w:szCs w:val="24"/>
           <w:lang w:val="en-US"/>
         </w:rPr>
-        <w:t>Сроки</w:t>
-      </w:r>
-      <w:proofErr w:type="spellEnd"/>
-      <w:r>
-        <w:rPr>
-          <w:rFonts w:cs="Times New Roman"/>
-          <w:b/>
-          <w:bCs/>
-          <w:szCs w:val="24"/>
-          <w:lang w:val="en-US"/>
-        </w:rPr>
-        <w:t xml:space="preserve"> </w:t>
-      </w:r>
-      <w:proofErr w:type="spellStart"/>
-      <w:r>
-        <w:rPr>
-          <w:rFonts w:cs="Times New Roman"/>
-          <w:b/>
-          <w:bCs/>
-          <w:szCs w:val="24"/>
-          <w:lang w:val="en-US"/>
-        </w:rPr>
-        <w:t>разработки</w:t>
-      </w:r>
-      <w:proofErr w:type="spellEnd"/>
-      <w:r>
-        <w:rPr>
-          <w:rFonts w:cs="Times New Roman"/>
-          <w:b/>
-          <w:bCs/>
-          <w:szCs w:val="24"/>
-          <w:lang w:val="en-US"/>
-        </w:rPr>
-        <w:t xml:space="preserve"> и </w:t>
-      </w:r>
-      <w:proofErr w:type="spellStart"/>
-      <w:r>
-        <w:rPr>
-          <w:rFonts w:cs="Times New Roman"/>
-          <w:b/>
-          <w:bCs/>
-          <w:szCs w:val="24"/>
-          <w:lang w:val="en-US"/>
-        </w:rPr>
-        <w:t>исполнители</w:t>
+        <w:t>Сроки разработки и исполнители</w:t>
       </w:r>
       <w:bookmarkEnd w:id="67"/>
-      <w:proofErr w:type="spellEnd"/>
     </w:p>
     <w:p>
       <w:pPr>
@@ -17405,31 +17146,16 @@
         </w:rPr>
         <w:t xml:space="preserve">официальный сайт - </w:t>
       </w:r>
-      <w:r>
-        <w:fldChar w:fldCharType="begin"/>
-      </w:r>
-      <w:r>
-        <w:instrText xml:space="preserve"> HYPERLINK "https://www.episodeinteractive.com/" </w:instrText>
-      </w:r>
-      <w:r>
-        <w:fldChar w:fldCharType="separate"/>
-      </w:r>
-      <w:r>
-        <w:rPr>
-          <w:rStyle w:val="Hyperlink"/>
-          <w:rFonts w:cs="Times New Roman"/>
-          <w:szCs w:val="24"/>
-        </w:rPr>
-        <w:t>https://www.episodeinteractive.com/</w:t>
-      </w:r>
-      <w:r>
-        <w:rPr>
-          <w:rStyle w:val="Hyperlink"/>
-          <w:rFonts w:cs="Times New Roman"/>
-          <w:szCs w:val="24"/>
-        </w:rPr>
-        <w:fldChar w:fldCharType="end"/>
-      </w:r>
+      <w:hyperlink r:id="rId14" w:history="1">
+        <w:r>
+          <w:rPr>
+            <w:rStyle w:val="Hyperlink"/>
+            <w:rFonts w:cs="Times New Roman"/>
+            <w:szCs w:val="24"/>
+          </w:rPr>
+          <w:t>https://www.episodeinteractive.com/</w:t>
+        </w:r>
+      </w:hyperlink>
     </w:p>
     <w:p>
       <w:pPr>
@@ -17466,31 +17192,16 @@
         </w:rPr>
         <w:t xml:space="preserve">официальный сайт - </w:t>
       </w:r>
-      <w:r>
-        <w:fldChar w:fldCharType="begin"/>
-      </w:r>
-      <w:r>
-        <w:instrText xml:space="preserve"> HYPERLINK "https://twinery.org/" </w:instrText>
-      </w:r>
-      <w:r>
-        <w:fldChar w:fldCharType="separate"/>
-      </w:r>
-      <w:r>
-        <w:rPr>
-          <w:rStyle w:val="Hyperlink"/>
-          <w:rFonts w:cs="Times New Roman"/>
-          <w:szCs w:val="24"/>
-        </w:rPr>
-        <w:t>https://twinery.org/</w:t>
-      </w:r>
-      <w:r>
-        <w:rPr>
-          <w:rStyle w:val="Hyperlink"/>
-          <w:rFonts w:cs="Times New Roman"/>
-          <w:szCs w:val="24"/>
-        </w:rPr>
-        <w:fldChar w:fldCharType="end"/>
-      </w:r>
+      <w:hyperlink r:id="rId15" w:history="1">
+        <w:r>
+          <w:rPr>
+            <w:rStyle w:val="Hyperlink"/>
+            <w:rFonts w:cs="Times New Roman"/>
+            <w:szCs w:val="24"/>
+          </w:rPr>
+          <w:t>https://twinery.org/</w:t>
+        </w:r>
+      </w:hyperlink>
     </w:p>
     <w:p>
       <w:pPr>
@@ -17505,7 +17216,6 @@
           <w:szCs w:val="24"/>
         </w:rPr>
       </w:pPr>
-      <w:proofErr w:type="spellStart"/>
       <w:r>
         <w:rPr>
           <w:rFonts w:cs="Times New Roman"/>
@@ -17514,7 +17224,6 @@
         </w:rPr>
         <w:t>Renpy</w:t>
       </w:r>
-      <w:proofErr w:type="spellEnd"/>
       <w:r>
         <w:rPr>
           <w:rFonts w:cs="Times New Roman"/>
@@ -17529,7 +17238,7 @@
         </w:rPr>
         <w:t xml:space="preserve">официальный сайт - </w:t>
       </w:r>
-      <w:hyperlink r:id="rId14" w:history="1">
+      <w:hyperlink r:id="rId16" w:history="1">
         <w:r>
           <w:rPr>
             <w:rStyle w:val="Hyperlink"/>
@@ -17586,7 +17295,7 @@
         </w:rPr>
         <w:t xml:space="preserve">, </w:t>
       </w:r>
-      <w:hyperlink r:id="rId15" w:history="1">
+      <w:hyperlink r:id="rId17" w:history="1">
         <w:r>
           <w:rPr>
             <w:rStyle w:val="Hyperlink"/>
@@ -21852,8 +21561,8 @@
       </w:pPr>
     </w:p>
     <w:sectPr>
-      <w:headerReference w:type="default" r:id="rId16"/>
-      <w:footerReference w:type="default" r:id="rId17"/>
+      <w:headerReference w:type="default" r:id="rId18"/>
+      <w:footerReference w:type="default" r:id="rId19"/>
       <w:pgSz w:w="11906" w:h="16838"/>
       <w:pgMar w:top="1134" w:right="850" w:bottom="1134" w:left="1701" w:header="708" w:footer="0" w:gutter="0"/>
       <w:pgNumType w:start="2"/>
@@ -28326,6 +28035,7 @@
   <w:style w:type="character" w:default="1" w:styleId="DefaultParagraphFont">
     <w:name w:val="Default Paragraph Font"/>
     <w:uiPriority w:val="1"/>
+    <w:semiHidden/>
     <w:unhideWhenUsed/>
   </w:style>
   <w:style w:type="table" w:default="1" w:styleId="TableNormal">

</xml_diff>